<commit_message>
Updated the Decompose the Ask and Identify Data Sources sections of the Analysis
</commit_message>
<xml_diff>
--- a/Kickstarter-Project-Success-Analysis.docx
+++ b/Kickstarter-Project-Success-Analysis.docx
@@ -72,6 +72,73 @@
     <w:p>
       <w:pPr>
         <w:rPr>
+          <w:i/>
+          <w:iCs/>
+        </w:rPr>
+      </w:pPr>
+      <w:r>
+        <w:rPr>
+          <w:i/>
+          <w:iCs/>
+        </w:rPr>
+        <w:t>Resource</w:t>
+      </w:r>
+      <w:r>
+        <w:rPr>
+          <w:i/>
+          <w:iCs/>
+        </w:rPr>
+        <w:t>(</w:t>
+      </w:r>
+      <w:r>
+        <w:rPr>
+          <w:i/>
+          <w:iCs/>
+        </w:rPr>
+        <w:t>s</w:t>
+      </w:r>
+      <w:r>
+        <w:rPr>
+          <w:i/>
+          <w:iCs/>
+        </w:rPr>
+        <w:t>)</w:t>
+      </w:r>
+      <w:r>
+        <w:rPr>
+          <w:i/>
+          <w:iCs/>
+        </w:rPr>
+        <w:t xml:space="preserve">: </w:t>
+      </w:r>
+      <w:hyperlink r:id="rId6" w:history="1">
+        <w:r>
+          <w:rPr>
+            <w:rStyle w:val="Hyperlink"/>
+            <w:i/>
+            <w:iCs/>
+          </w:rPr>
+          <w:t>Kickstarter Basics</w:t>
+        </w:r>
+      </w:hyperlink>
+      <w:r>
+        <w:rPr>
+          <w:i/>
+          <w:iCs/>
+        </w:rPr>
+        <w:t>,</w:t>
+      </w:r>
+      <w:r>
+        <w:rPr>
+          <w:i/>
+          <w:iCs/>
+        </w:rPr>
+        <w:t xml:space="preserve"> </w:t>
+      </w:r>
+    </w:p>
+    <w:p>
+      <w:pPr>
+        <w:rPr>
           <w:b/>
           <w:bCs/>
         </w:rPr>
@@ -94,10 +161,7 @@
     </w:p>
     <w:p>
       <w:r>
-        <w:t>…</w:t>
-      </w:r>
-      <w:r>
-        <w:t xml:space="preserve">so many organizations spend months looking through past projects </w:t>
+        <w:t xml:space="preserve">…so many organizations spend months looking through past projects </w:t>
       </w:r>
       <w:proofErr w:type="gramStart"/>
       <w:r>
@@ -107,7 +171,6 @@
       <w:r>
         <w:t xml:space="preserve"> </w:t>
       </w:r>
-      <w:bookmarkStart w:id="0" w:name="_GoBack"/>
       <w:r>
         <w:rPr>
           <w:b/>
@@ -116,24 +179,22 @@
         </w:rPr>
         <w:t>discover some trick for finding success</w:t>
       </w:r>
-      <w:bookmarkEnd w:id="0"/>
+      <w:r>
+        <w:t xml:space="preserve">. </w:t>
+      </w:r>
+      <w:r>
+        <w:t xml:space="preserve">…organize and analyze a database of 4,000 past (Kickstarter) projects in order to </w:t>
+      </w:r>
+      <w:r>
+        <w:rPr>
+          <w:b/>
+          <w:bCs/>
+          <w:u w:val="single"/>
+        </w:rPr>
+        <w:t>uncover any hidden trends</w:t>
+      </w:r>
       <w:r>
         <w:t>.</w:t>
-      </w:r>
-      <w:r>
-        <w:t xml:space="preserve"> </w:t>
-      </w:r>
-      <w:r>
-        <w:t>…</w:t>
-      </w:r>
-      <w:r>
-        <w:t>organize and analyze a database of 4,000 past</w:t>
-      </w:r>
-      <w:r>
-        <w:t xml:space="preserve"> (Kickstarter)</w:t>
-      </w:r>
-      <w:r>
-        <w:t xml:space="preserve"> projects in order to uncover any hidden trends.</w:t>
       </w:r>
       <w:r>
         <w:t>”</w:t>
@@ -155,10 +216,7 @@
         <w:t>Over $2 billion has been raised</w:t>
       </w:r>
       <w:r>
-        <w:t xml:space="preserve"> (using the Kickstarter) </w:t>
-      </w:r>
-      <w:r>
-        <w:t>crowdfunding service</w:t>
+        <w:t xml:space="preserve"> (using the Kickstarter) crowdfunding service</w:t>
       </w:r>
       <w:r>
         <w:br/>
@@ -196,44 +254,29 @@
         </w:rPr>
       </w:pPr>
       <w:r>
-        <w:t>…more than 300,000 projects launched…</w:t>
+        <w:t>…more than 300,000 projects launched… only a third (</w:t>
+      </w:r>
+      <w:r>
+        <w:t>~100,000</w:t>
+      </w:r>
+      <w:r>
+        <w:t xml:space="preserve">) have made it through the </w:t>
+      </w:r>
+      <w:r>
+        <w:rPr>
+          <w:b/>
+          <w:bCs/>
+        </w:rPr>
+        <w:t>funding process</w:t>
       </w:r>
       <w:r>
         <w:t xml:space="preserve"> </w:t>
       </w:r>
       <w:r>
-        <w:t>only a third</w:t>
-      </w:r>
-      <w:r>
-        <w:t xml:space="preserve"> (</w:t>
-      </w:r>
-      <w:r>
-        <w:t>~100,000</w:t>
-      </w:r>
-      <w:r>
-        <w:t xml:space="preserve">) </w:t>
-      </w:r>
-      <w:r>
-        <w:t xml:space="preserve">have made it through the </w:t>
-      </w:r>
-      <w:r>
-        <w:rPr>
-          <w:b/>
-          <w:bCs/>
-        </w:rPr>
-        <w:t>funding process</w:t>
-      </w:r>
-      <w:r>
-        <w:t xml:space="preserve"> </w:t>
-      </w:r>
-      <w:r>
         <w:t>with</w:t>
       </w:r>
       <w:r>
-        <w:t xml:space="preserve"> </w:t>
-      </w:r>
-      <w:r>
-        <w:t xml:space="preserve">a </w:t>
+        <w:t xml:space="preserve"> a </w:t>
       </w:r>
       <w:r>
         <w:rPr>
@@ -274,8 +317,8 @@
       <w:pPr>
         <w:ind w:left="720"/>
         <w:rPr>
-          <w:b/>
-          <w:bCs/>
+          <w:i/>
+          <w:iCs/>
         </w:rPr>
       </w:pPr>
       <w:r>
@@ -291,6 +334,86 @@
           <w:iCs/>
         </w:rPr>
         <w:t>.</w:t>
+      </w:r>
+    </w:p>
+    <w:p>
+      <w:pPr>
+        <w:ind w:left="720" w:firstLine="720"/>
+        <w:rPr>
+          <w:i/>
+          <w:iCs/>
+        </w:rPr>
+      </w:pPr>
+      <w:r>
+        <w:rPr>
+          <w:i/>
+          <w:iCs/>
+        </w:rPr>
+        <w:t xml:space="preserve">Organization finding projects that should be </w:t>
+      </w:r>
+      <w:proofErr w:type="gramStart"/>
+      <w:r>
+        <w:rPr>
+          <w:i/>
+          <w:iCs/>
+        </w:rPr>
+        <w:t>successful?</w:t>
+      </w:r>
+      <w:proofErr w:type="gramEnd"/>
+      <w:r>
+        <w:rPr>
+          <w:i/>
+          <w:iCs/>
+        </w:rPr>
+        <w:t xml:space="preserve">  </w:t>
+      </w:r>
+      <w:r>
+        <w:rPr>
+          <w:i/>
+          <w:iCs/>
+          <w:color w:val="00B050"/>
+        </w:rPr>
+        <w:t>Yes</w:t>
+      </w:r>
+    </w:p>
+    <w:p>
+      <w:pPr>
+        <w:ind w:left="720" w:firstLine="720"/>
+        <w:rPr>
+          <w:b/>
+          <w:bCs/>
+        </w:rPr>
+      </w:pPr>
+      <w:r>
+        <w:rPr>
+          <w:i/>
+          <w:iCs/>
+        </w:rPr>
+        <w:t xml:space="preserve">Projects that are likely to be </w:t>
+      </w:r>
+      <w:proofErr w:type="gramStart"/>
+      <w:r>
+        <w:rPr>
+          <w:i/>
+          <w:iCs/>
+        </w:rPr>
+        <w:t>funded?</w:t>
+      </w:r>
+      <w:proofErr w:type="gramEnd"/>
+      <w:r>
+        <w:rPr>
+          <w:i/>
+          <w:iCs/>
+        </w:rPr>
+        <w:t xml:space="preserve">  </w:t>
+      </w:r>
+      <w:r>
+        <w:rPr>
+          <w:i/>
+          <w:iCs/>
+          <w:color w:val="00B050"/>
+        </w:rPr>
+        <w:t>Yes</w:t>
       </w:r>
       <w:r>
         <w:rPr>
@@ -330,6 +453,14 @@
           <w:bCs/>
         </w:rPr>
       </w:pPr>
+    </w:p>
+    <w:p>
+      <w:pPr>
+        <w:rPr>
+          <w:b/>
+          <w:bCs/>
+        </w:rPr>
+      </w:pPr>
       <w:r>
         <w:rPr>
           <w:b/>
@@ -339,17 +470,47 @@
       </w:r>
     </w:p>
     <w:p>
-      <w:pPr>
-        <w:rPr>
-          <w:b/>
-          <w:bCs/>
-        </w:rPr>
-      </w:pPr>
-      <w:r>
-        <w:rPr>
-          <w:b/>
-          <w:bCs/>
-        </w:rPr>
+      <w:r>
+        <w:t xml:space="preserve">Given:  </w:t>
+      </w:r>
+      <w:r>
+        <w:rPr>
+          <w:rFonts w:ascii="Lucida Console" w:hAnsi="Lucida Console" w:cs="Lucida Console"/>
+          <w:sz w:val="18"/>
+          <w:szCs w:val="18"/>
+        </w:rPr>
+        <w:t>StarterBook.xlsx</w:t>
+      </w:r>
+    </w:p>
+    <w:p>
+      <w:pPr>
+        <w:rPr>
+          <w:b/>
+          <w:bCs/>
+        </w:rPr>
+      </w:pPr>
+    </w:p>
+    <w:p>
+      <w:pPr>
+        <w:rPr>
+          <w:b/>
+          <w:bCs/>
+        </w:rPr>
+      </w:pPr>
+    </w:p>
+    <w:p>
+      <w:pPr>
+        <w:rPr>
+          <w:b/>
+          <w:bCs/>
+        </w:rPr>
+      </w:pPr>
+      <w:r>
+        <w:rPr>
+          <w:b/>
+          <w:bCs/>
+        </w:rPr>
+        <w:lastRenderedPageBreak/>
         <w:t>Define Strategy and Metrics</w:t>
       </w:r>
     </w:p>
@@ -360,6 +521,14 @@
           <w:bCs/>
         </w:rPr>
       </w:pPr>
+    </w:p>
+    <w:p>
+      <w:pPr>
+        <w:rPr>
+          <w:b/>
+          <w:bCs/>
+        </w:rPr>
+      </w:pPr>
       <w:r>
         <w:rPr>
           <w:b/>
@@ -375,6 +544,14 @@
           <w:bCs/>
         </w:rPr>
       </w:pPr>
+    </w:p>
+    <w:p>
+      <w:pPr>
+        <w:rPr>
+          <w:b/>
+          <w:bCs/>
+        </w:rPr>
+      </w:pPr>
       <w:r>
         <w:rPr>
           <w:b/>
@@ -390,6 +567,14 @@
           <w:bCs/>
         </w:rPr>
       </w:pPr>
+    </w:p>
+    <w:p>
+      <w:pPr>
+        <w:rPr>
+          <w:b/>
+          <w:bCs/>
+        </w:rPr>
+      </w:pPr>
       <w:r>
         <w:rPr>
           <w:b/>
@@ -405,6 +590,14 @@
           <w:bCs/>
         </w:rPr>
       </w:pPr>
+    </w:p>
+    <w:p>
+      <w:pPr>
+        <w:rPr>
+          <w:b/>
+          <w:bCs/>
+        </w:rPr>
+      </w:pPr>
       <w:r>
         <w:rPr>
           <w:b/>
@@ -420,6 +613,14 @@
           <w:bCs/>
         </w:rPr>
       </w:pPr>
+    </w:p>
+    <w:p>
+      <w:pPr>
+        <w:rPr>
+          <w:b/>
+          <w:bCs/>
+        </w:rPr>
+      </w:pPr>
       <w:r>
         <w:rPr>
           <w:b/>
@@ -435,6 +636,16 @@
           <w:bCs/>
         </w:rPr>
       </w:pPr>
+    </w:p>
+    <w:p>
+      <w:pPr>
+        <w:rPr>
+          <w:b/>
+          <w:bCs/>
+        </w:rPr>
+      </w:pPr>
+      <w:bookmarkStart w:id="0" w:name="_GoBack"/>
+      <w:bookmarkEnd w:id="0"/>
       <w:r>
         <w:rPr>
           <w:b/>

</xml_diff>

<commit_message>
Checked off outline tasks. Only report and bonus related tasks remaining.
</commit_message>
<xml_diff>
--- a/Kickstarter-Project-Success-Analysis.docx
+++ b/Kickstarter-Project-Success-Analysis.docx
@@ -39,15 +39,7 @@
     </w:p>
     <w:p>
       <w:r>
-        <w:t xml:space="preserve">Getting funded on Kickstarter requires meeting or exceeding the project's initial goal, so many organizations spend months looking through past projects </w:t>
-      </w:r>
-      <w:proofErr w:type="gramStart"/>
-      <w:r>
-        <w:t>in an attempt to</w:t>
-      </w:r>
-      <w:proofErr w:type="gramEnd"/>
-      <w:r>
-        <w:t xml:space="preserve"> discover some trick for finding success. For this week's homework, you will organize and analyze a database of 4,000 past projects in order to uncover any hidden trends.</w:t>
+        <w:t>Getting funded on Kickstarter requires meeting or exceeding the project's initial goal, so many organizations spend months looking through past projects in an attempt to discover some trick for finding success. For this week's homework, you will organize and analyze a database of 4,000 past projects in order to uncover any hidden trends.</w:t>
       </w:r>
     </w:p>
     <w:p>
@@ -183,15 +175,7 @@
     </w:p>
     <w:p>
       <w:r>
-        <w:t xml:space="preserve">…so many organizations spend months looking through past projects </w:t>
-      </w:r>
-      <w:proofErr w:type="gramStart"/>
-      <w:r>
-        <w:t>in an attempt to</w:t>
-      </w:r>
-      <w:proofErr w:type="gramEnd"/>
-      <w:r>
-        <w:t xml:space="preserve"> </w:t>
+        <w:t xml:space="preserve">…so many organizations spend months looking through past projects in an attempt to </w:t>
       </w:r>
       <w:r>
         <w:rPr>
@@ -371,17 +355,8 @@
           <w:i/>
           <w:iCs/>
         </w:rPr>
-        <w:t xml:space="preserve">Organization finding projects that should be </w:t>
-      </w:r>
-      <w:proofErr w:type="gramStart"/>
-      <w:r>
-        <w:rPr>
-          <w:i/>
-          <w:iCs/>
-        </w:rPr>
-        <w:t>successful?</w:t>
-      </w:r>
-      <w:proofErr w:type="gramEnd"/>
+        <w:t>Organization finding projects that should be successful?</w:t>
+      </w:r>
       <w:r>
         <w:rPr>
           <w:i/>
@@ -412,17 +387,8 @@
           <w:i/>
           <w:iCs/>
         </w:rPr>
-        <w:t xml:space="preserve">Projects that are likely to be </w:t>
-      </w:r>
-      <w:proofErr w:type="gramStart"/>
-      <w:r>
-        <w:rPr>
-          <w:i/>
-          <w:iCs/>
-        </w:rPr>
-        <w:t>funded?</w:t>
-      </w:r>
-      <w:proofErr w:type="gramEnd"/>
+        <w:t>Projects that are likely to be funded?</w:t>
+      </w:r>
       <w:r>
         <w:rPr>
           <w:i/>
@@ -438,8 +404,6 @@
         </w:rPr>
         <w:t>Yes</w:t>
       </w:r>
-      <w:bookmarkStart w:id="0" w:name="_GoBack"/>
-      <w:bookmarkEnd w:id="0"/>
     </w:p>
     <w:p>
       <w:pPr>
@@ -502,7 +466,6 @@
         </w:rPr>
         <w:t xml:space="preserve">  </w:t>
       </w:r>
-      <w:proofErr w:type="spellStart"/>
       <w:r>
         <w:rPr>
           <w:b/>
@@ -511,9 +474,8 @@
           <w:iCs/>
           <w:color w:val="FF0000"/>
         </w:rPr>
-        <w:t xml:space="preserve">Will </w:t>
-      </w:r>
-      <w:proofErr w:type="spellEnd"/>
+        <w:t>Will need to u</w:t>
+      </w:r>
       <w:r>
         <w:rPr>
           <w:b/>
@@ -522,16 +484,6 @@
           <w:iCs/>
           <w:color w:val="FF0000"/>
         </w:rPr>
-        <w:t>need to u</w:t>
-      </w:r>
-      <w:r>
-        <w:rPr>
-          <w:b/>
-          <w:bCs/>
-          <w:i/>
-          <w:iCs/>
-          <w:color w:val="FF0000"/>
-        </w:rPr>
         <w:t>se statistics</w:t>
       </w:r>
     </w:p>
@@ -570,7 +522,63 @@
           <w:i/>
           <w:iCs/>
         </w:rPr>
-        <w:t>projects in the given 4,000+ record dataset that are helpful when predicting a project success or failure?</w:t>
+        <w:t>projects in the given</w:t>
+      </w:r>
+      <w:r>
+        <w:rPr>
+          <w:i/>
+          <w:iCs/>
+        </w:rPr>
+        <w:t xml:space="preserve"> </w:t>
+      </w:r>
+      <w:r>
+        <w:rPr>
+          <w:i/>
+          <w:iCs/>
+        </w:rPr>
+        <w:t>dataset</w:t>
+      </w:r>
+      <w:r>
+        <w:rPr>
+          <w:i/>
+          <w:iCs/>
+        </w:rPr>
+        <w:t xml:space="preserve"> </w:t>
+      </w:r>
+      <w:r>
+        <w:rPr>
+          <w:i/>
+          <w:iCs/>
+        </w:rPr>
+        <w:t>(</w:t>
+      </w:r>
+      <w:r>
+        <w:rPr>
+          <w:i/>
+          <w:iCs/>
+        </w:rPr>
+        <w:t>4,000+ record</w:t>
+      </w:r>
+      <w:r>
+        <w:rPr>
+          <w:i/>
+          <w:iCs/>
+        </w:rPr>
+        <w:t>s</w:t>
+      </w:r>
+      <w:r>
+        <w:rPr>
+          <w:i/>
+          <w:iCs/>
+        </w:rPr>
+        <w:t>)</w:t>
+      </w:r>
+      <w:r>
+        <w:rPr>
+          <w:i/>
+          <w:iCs/>
+        </w:rPr>
+        <w:t xml:space="preserve"> that are helpful when predicting project success or failure?</w:t>
       </w:r>
     </w:p>
     <w:p>
@@ -760,6 +768,15 @@
         <w:spacing w:line="240" w:lineRule="auto"/>
       </w:pPr>
       <w:r>
+        <w:rPr>
+          <w:highlight w:val="green"/>
+        </w:rPr>
+        <w:t>[done]</w:t>
+      </w:r>
+      <w:r>
+        <w:t xml:space="preserve"> </w:t>
+      </w:r>
+      <w:r>
         <w:t xml:space="preserve">Use conditional formatting to fill each cell in the </w:t>
       </w:r>
       <w:r>
@@ -770,7 +787,124 @@
         <w:t>state</w:t>
       </w:r>
       <w:r>
-        <w:t xml:space="preserve"> column with a different color, depending on whether the associated campaign was successful, failed, or canceled, or is currently live.</w:t>
+        <w:t xml:space="preserve"> column with a different color, depending on whether the associated campaign was </w:t>
+      </w:r>
+    </w:p>
+    <w:p>
+      <w:pPr>
+        <w:pStyle w:val="ListParagraph"/>
+        <w:numPr>
+          <w:ilvl w:val="1"/>
+          <w:numId w:val="3"/>
+        </w:numPr>
+        <w:spacing w:line="240" w:lineRule="auto"/>
+      </w:pPr>
+      <w:r>
+        <w:t xml:space="preserve">successful, </w:t>
+      </w:r>
+      <w:r>
+        <w:rPr>
+          <w:b/>
+          <w:bCs/>
+          <w:color w:val="00B050"/>
+        </w:rPr>
+        <w:t>[green]</w:t>
+      </w:r>
+    </w:p>
+    <w:p>
+      <w:pPr>
+        <w:pStyle w:val="ListParagraph"/>
+        <w:numPr>
+          <w:ilvl w:val="1"/>
+          <w:numId w:val="3"/>
+        </w:numPr>
+        <w:spacing w:line="240" w:lineRule="auto"/>
+      </w:pPr>
+      <w:r>
+        <w:t xml:space="preserve">failed, or </w:t>
+      </w:r>
+      <w:r>
+        <w:rPr>
+          <w:b/>
+          <w:bCs/>
+          <w:color w:val="C00000"/>
+        </w:rPr>
+        <w:t>[</w:t>
+      </w:r>
+      <w:r>
+        <w:rPr>
+          <w:b/>
+          <w:bCs/>
+          <w:color w:val="C00000"/>
+        </w:rPr>
+        <w:t>dark red</w:t>
+      </w:r>
+      <w:r>
+        <w:rPr>
+          <w:b/>
+          <w:bCs/>
+          <w:color w:val="C00000"/>
+        </w:rPr>
+        <w:t>]</w:t>
+      </w:r>
+    </w:p>
+    <w:p>
+      <w:pPr>
+        <w:pStyle w:val="ListParagraph"/>
+        <w:numPr>
+          <w:ilvl w:val="1"/>
+          <w:numId w:val="3"/>
+        </w:numPr>
+        <w:spacing w:line="240" w:lineRule="auto"/>
+      </w:pPr>
+      <w:r>
+        <w:t xml:space="preserve">canceled, or is </w:t>
+      </w:r>
+      <w:r>
+        <w:rPr>
+          <w:color w:val="BF8F00" w:themeColor="accent4" w:themeShade="BF"/>
+        </w:rPr>
+        <w:t>[yellow]</w:t>
+      </w:r>
+    </w:p>
+    <w:p>
+      <w:pPr>
+        <w:pStyle w:val="ListParagraph"/>
+        <w:numPr>
+          <w:ilvl w:val="1"/>
+          <w:numId w:val="3"/>
+        </w:numPr>
+        <w:spacing w:line="240" w:lineRule="auto"/>
+      </w:pPr>
+      <w:r>
+        <w:t>currently live.</w:t>
+      </w:r>
+      <w:r>
+        <w:t xml:space="preserve"> </w:t>
+      </w:r>
+      <w:r>
+        <w:rPr>
+          <w:b/>
+          <w:bCs/>
+          <w:color w:val="1F3864" w:themeColor="accent1" w:themeShade="80"/>
+        </w:rPr>
+        <w:t xml:space="preserve">[dark </w:t>
+      </w:r>
+      <w:r>
+        <w:rPr>
+          <w:b/>
+          <w:bCs/>
+          <w:color w:val="1F3864" w:themeColor="accent1" w:themeShade="80"/>
+        </w:rPr>
+        <w:t>blue</w:t>
+      </w:r>
+      <w:r>
+        <w:rPr>
+          <w:b/>
+          <w:bCs/>
+          <w:color w:val="1F3864" w:themeColor="accent1" w:themeShade="80"/>
+        </w:rPr>
+        <w:t>]</w:t>
       </w:r>
       <w:r>
         <w:br/>
@@ -786,6 +920,15 @@
         <w:spacing w:line="240" w:lineRule="auto"/>
       </w:pPr>
       <w:r>
+        <w:rPr>
+          <w:highlight w:val="green"/>
+        </w:rPr>
+        <w:t>[done]</w:t>
+      </w:r>
+      <w:r>
+        <w:t xml:space="preserve"> </w:t>
+      </w:r>
+      <w:r>
         <w:t xml:space="preserve">Create a new column O called </w:t>
       </w:r>
       <w:r>
@@ -812,6 +955,15 @@
         <w:spacing w:line="240" w:lineRule="auto"/>
       </w:pPr>
       <w:r>
+        <w:rPr>
+          <w:highlight w:val="green"/>
+        </w:rPr>
+        <w:t>[done]</w:t>
+      </w:r>
+      <w:r>
+        <w:t xml:space="preserve"> </w:t>
+      </w:r>
+      <w:r>
         <w:t xml:space="preserve">Use conditional formatting to fill each cell in the </w:t>
       </w:r>
       <w:r>
@@ -838,6 +990,15 @@
         <w:spacing w:line="240" w:lineRule="auto"/>
       </w:pPr>
       <w:r>
+        <w:rPr>
+          <w:highlight w:val="green"/>
+        </w:rPr>
+        <w:t>[done]</w:t>
+      </w:r>
+      <w:r>
+        <w:t xml:space="preserve"> </w:t>
+      </w:r>
+      <w:r>
         <w:t xml:space="preserve">Create a new column P called </w:t>
       </w:r>
       <w:r>
@@ -863,6 +1024,15 @@
         </w:numPr>
         <w:spacing w:line="240" w:lineRule="auto"/>
       </w:pPr>
+      <w:r>
+        <w:rPr>
+          <w:highlight w:val="green"/>
+        </w:rPr>
+        <w:t>[done]</w:t>
+      </w:r>
+      <w:r>
+        <w:t xml:space="preserve"> </w:t>
+      </w:r>
       <w:r>
         <w:t xml:space="preserve">Create two new columns, one called </w:t>
       </w:r>
@@ -911,6 +1081,16 @@
         <w:spacing w:line="240" w:lineRule="auto"/>
       </w:pPr>
       <w:r>
+        <w:rPr>
+          <w:highlight w:val="green"/>
+        </w:rPr>
+        <w:lastRenderedPageBreak/>
+        <w:t>[done]</w:t>
+      </w:r>
+      <w:r>
+        <w:t xml:space="preserve"> </w:t>
+      </w:r>
+      <w:r>
         <w:t xml:space="preserve">Create a new sheet with a pivot table that will analyze your initial worksheet to count how many campaigns were successful, failed, canceled, or are currently live per </w:t>
       </w:r>
       <w:r>
@@ -937,7 +1117,15 @@
         <w:spacing w:line="240" w:lineRule="auto"/>
       </w:pPr>
       <w:r>
-        <w:lastRenderedPageBreak/>
+        <w:rPr>
+          <w:highlight w:val="green"/>
+        </w:rPr>
+        <w:t>[done]</w:t>
+      </w:r>
+      <w:r>
+        <w:t xml:space="preserve"> </w:t>
+      </w:r>
+      <w:r>
         <w:t>Create a stacked column pivot chart that can be filtered by country based on the table you have created.</w:t>
       </w:r>
       <w:r>
@@ -957,6 +1145,15 @@
         <w:spacing w:line="240" w:lineRule="auto"/>
       </w:pPr>
       <w:r>
+        <w:rPr>
+          <w:highlight w:val="green"/>
+        </w:rPr>
+        <w:t>[done]</w:t>
+      </w:r>
+      <w:r>
+        <w:t xml:space="preserve"> </w:t>
+      </w:r>
+      <w:r>
         <w:t xml:space="preserve">Create a new sheet with a pivot table that will analyze your initial sheet to count how many campaigns were successful, failed, or canceled, or are currently live per </w:t>
       </w:r>
       <w:r>
@@ -985,6 +1182,15 @@
         </w:numPr>
         <w:spacing w:line="240" w:lineRule="auto"/>
       </w:pPr>
+      <w:r>
+        <w:rPr>
+          <w:highlight w:val="green"/>
+        </w:rPr>
+        <w:t>[done]</w:t>
+      </w:r>
+      <w:r>
+        <w:t xml:space="preserve"> </w:t>
+      </w:r>
       <w:r>
         <w:t>Create a stacked column pivot chart that can be filtered by country and parent-category based on the table you have created.</w:t>
       </w:r>
@@ -1006,6 +1212,15 @@
         <w:spacing w:line="240" w:lineRule="auto"/>
       </w:pPr>
       <w:r>
+        <w:rPr>
+          <w:highlight w:val="green"/>
+        </w:rPr>
+        <w:t>[done]</w:t>
+      </w:r>
+      <w:r>
+        <w:t xml:space="preserve"> </w:t>
+      </w:r>
+      <w:r>
         <w:t xml:space="preserve">Create a new column named </w:t>
       </w:r>
       <w:r>
@@ -1060,6 +1275,15 @@
         </w:numPr>
         <w:spacing w:line="240" w:lineRule="auto"/>
       </w:pPr>
+      <w:r>
+        <w:rPr>
+          <w:highlight w:val="green"/>
+        </w:rPr>
+        <w:t>[done]</w:t>
+      </w:r>
+      <w:r>
+        <w:t xml:space="preserve"> </w:t>
+      </w:r>
       <w:r>
         <w:t xml:space="preserve">Create a new column named </w:t>
       </w:r>
@@ -1135,21 +1359,14 @@
           <w:i/>
           <w:iCs/>
         </w:rPr>
-        <w:t xml:space="preserve"> columns use Unix timestamps.</w:t>
-      </w:r>
-      <w:r>
-        <w:rPr>
-          <w:i/>
-          <w:iCs/>
-        </w:rPr>
-        <w:t xml:space="preserve">  Use this formula to convert:  </w:t>
-      </w:r>
-      <w:r>
-        <w:rPr>
-          <w:i/>
-          <w:iCs/>
-        </w:rPr>
-        <w:t>=(C2-DATE(1970,1,1))*86400</w:t>
+        <w:t xml:space="preserve"> columns use Unix timestamps.  Use this formula to convert:  </w:t>
+      </w:r>
+      <w:r>
+        <w:rPr>
+          <w:i/>
+          <w:iCs/>
+        </w:rPr>
+        <w:t>=(((J2/60)/60)/24)+DATE(1970,1,1)</w:t>
       </w:r>
       <w:r>
         <w:br/>
@@ -1168,11 +1385,17 @@
         <w:spacing w:line="240" w:lineRule="auto"/>
       </w:pPr>
       <w:r>
-        <w:t>Create a new sheet with a pivot table with a column of state, rows of Date Created Conversion, values based on the count of state, and filters based on parent category and Years.</w:t>
+        <w:rPr>
+          <w:highlight w:val="green"/>
+        </w:rPr>
+        <w:t>[done]</w:t>
       </w:r>
       <w:r>
         <w:t xml:space="preserve"> </w:t>
       </w:r>
+      <w:r>
+        <w:t xml:space="preserve">Create a new sheet with a pivot table with a column of state, rows of Date Created Conversion, values based on the count of state, and filters based on parent category and Years. </w:t>
+      </w:r>
     </w:p>
     <w:p>
       <w:pPr>
@@ -1190,6 +1413,15 @@
         <w:spacing w:line="240" w:lineRule="auto"/>
       </w:pPr>
       <w:r>
+        <w:rPr>
+          <w:highlight w:val="green"/>
+        </w:rPr>
+        <w:t>[done]</w:t>
+      </w:r>
+      <w:r>
+        <w:t xml:space="preserve"> </w:t>
+      </w:r>
+      <w:r>
         <w:t>Now create a pivot chart line graph that visualizes this new table.</w:t>
       </w:r>
     </w:p>
@@ -1455,6 +1687,7 @@
         <w:spacing w:line="240" w:lineRule="auto"/>
       </w:pPr>
       <w:r>
+        <w:lastRenderedPageBreak/>
         <w:t>35000 to 39999</w:t>
       </w:r>
     </w:p>
@@ -1494,7 +1727,6 @@
         <w:spacing w:line="240" w:lineRule="auto"/>
       </w:pPr>
       <w:r>
-        <w:lastRenderedPageBreak/>
         <w:t>Greater than or equal to 50000</w:t>
       </w:r>
     </w:p>
@@ -1528,10 +1760,7 @@
         <w:t xml:space="preserve"> Number Canceled</w:t>
       </w:r>
       <w:r>
-        <w:t xml:space="preserve"> columns with this data.</w:t>
-      </w:r>
-      <w:r>
-        <w:t xml:space="preserve"> </w:t>
+        <w:t xml:space="preserve"> columns with this data. </w:t>
       </w:r>
     </w:p>
     <w:p>
@@ -1580,10 +1809,7 @@
         <w:t>Total Projects</w:t>
       </w:r>
       <w:r>
-        <w:t xml:space="preserve"> column. Then, using a mathematical formula, find the percentage of projects that were successful, failed, or canceled per goal range.</w:t>
-      </w:r>
-      <w:r>
-        <w:t xml:space="preserve"> </w:t>
+        <w:t xml:space="preserve"> column. Then, using a mathematical formula, find the percentage of projects that were successful, failed, or canceled per goal range. </w:t>
       </w:r>
     </w:p>
     <w:p>
@@ -1627,8 +1853,13 @@
       </w:r>
     </w:p>
     <w:p>
-      <w:r>
-        <w:t>TBD</w:t>
+      <w:pPr>
+        <w:spacing w:line="240" w:lineRule="auto"/>
+      </w:pPr>
+      <w:bookmarkStart w:id="0" w:name="_GoBack"/>
+      <w:bookmarkEnd w:id="0"/>
+      <w:r>
+        <w:t>What are some limitations of this dataset?</w:t>
       </w:r>
     </w:p>
     <w:p>
@@ -1665,19 +1896,6 @@
       </w:pPr>
       <w:r>
         <w:t>Given the provided data, what are three conclusions we can draw about Kickstarter campaigns?</w:t>
-      </w:r>
-    </w:p>
-    <w:p>
-      <w:pPr>
-        <w:pStyle w:val="ListParagraph"/>
-        <w:numPr>
-          <w:ilvl w:val="0"/>
-          <w:numId w:val="4"/>
-        </w:numPr>
-        <w:spacing w:line="240" w:lineRule="auto"/>
-      </w:pPr>
-      <w:r>
-        <w:t>What are some limitations of this dataset?</w:t>
       </w:r>
     </w:p>
     <w:p>

</xml_diff>

<commit_message>
Backing up file.  No major changes
</commit_message>
<xml_diff>
--- a/Kickstarter-Project-Success-Analysis.docx
+++ b/Kickstarter-Project-Success-Analysis.docx
@@ -543,6 +543,56 @@
           <w:i/>
           <w:iCs/>
         </w:rPr>
+        <w:t xml:space="preserve"> (</w:t>
+      </w:r>
+      <w:r>
+        <w:rPr>
+          <w:i/>
+          <w:iCs/>
+        </w:rPr>
+        <w:t>4,000+ record</w:t>
+      </w:r>
+      <w:r>
+        <w:rPr>
+          <w:i/>
+          <w:iCs/>
+        </w:rPr>
+        <w:t>s)</w:t>
+      </w:r>
+      <w:r>
+        <w:rPr>
+          <w:i/>
+          <w:iCs/>
+        </w:rPr>
+        <w:t xml:space="preserve"> that are helpful when predicting project success or failure?</w:t>
+      </w:r>
+    </w:p>
+    <w:p>
+      <w:pPr>
+        <w:rPr>
+          <w:i/>
+          <w:iCs/>
+        </w:rPr>
+      </w:pPr>
+      <w:r>
+        <w:rPr>
+          <w:i/>
+          <w:iCs/>
+        </w:rPr>
+        <w:t>Need to consider i</w:t>
+      </w:r>
+      <w:r>
+        <w:rPr>
+          <w:i/>
+          <w:iCs/>
+        </w:rPr>
+        <w:t>f the likelihood of</w:t>
+      </w:r>
+      <w:r>
+        <w:rPr>
+          <w:i/>
+          <w:iCs/>
+        </w:rPr>
         <w:t xml:space="preserve"> </w:t>
       </w:r>
       <w:r>
@@ -550,36 +600,10 @@
           <w:i/>
           <w:iCs/>
         </w:rPr>
-        <w:t>(</w:t>
-      </w:r>
-      <w:r>
-        <w:rPr>
-          <w:i/>
-          <w:iCs/>
-        </w:rPr>
-        <w:t>4,000+ record</w:t>
-      </w:r>
-      <w:r>
-        <w:rPr>
-          <w:i/>
-          <w:iCs/>
-        </w:rPr>
-        <w:t>s</w:t>
-      </w:r>
-      <w:r>
-        <w:rPr>
-          <w:i/>
-          <w:iCs/>
-        </w:rPr>
-        <w:t>)</w:t>
-      </w:r>
-      <w:r>
-        <w:rPr>
-          <w:i/>
-          <w:iCs/>
-        </w:rPr>
-        <w:t xml:space="preserve"> that are helpful when predicting project success or failure?</w:t>
-      </w:r>
+        <w:t>going ‘live’ is a factor for success definition and to what extent.  That is to say, is it only important to meet the funding goal, or is the possibility of going ‘live’ also important?</w:t>
+      </w:r>
+      <w:bookmarkStart w:id="0" w:name="_GoBack"/>
+      <w:bookmarkEnd w:id="0"/>
     </w:p>
     <w:p>
       <w:pPr>
@@ -1028,6 +1052,7 @@
         <w:rPr>
           <w:highlight w:val="green"/>
         </w:rPr>
+        <w:lastRenderedPageBreak/>
         <w:t>[done]</w:t>
       </w:r>
       <w:r>
@@ -1084,7 +1109,6 @@
         <w:rPr>
           <w:highlight w:val="green"/>
         </w:rPr>
-        <w:lastRenderedPageBreak/>
         <w:t>[done]</w:t>
       </w:r>
       <w:r>
@@ -1233,7 +1257,6 @@
       <w:r>
         <w:t xml:space="preserve"> that will use this formula to convert the data contained within </w:t>
       </w:r>
-      <w:proofErr w:type="spellStart"/>
       <w:r>
         <w:rPr>
           <w:b/>
@@ -1255,7 +1278,6 @@
         </w:rPr>
         <w:t>at</w:t>
       </w:r>
-      <w:proofErr w:type="spellEnd"/>
       <w:r>
         <w:t xml:space="preserve"> into Excel's date format.</w:t>
       </w:r>
@@ -1343,7 +1365,6 @@
         </w:rPr>
         <w:t xml:space="preserve"> and </w:t>
       </w:r>
-      <w:proofErr w:type="spellStart"/>
       <w:r>
         <w:rPr>
           <w:rStyle w:val="HTMLCode"/>
@@ -1353,7 +1374,6 @@
         </w:rPr>
         <w:t>launched_at</w:t>
       </w:r>
-      <w:proofErr w:type="spellEnd"/>
       <w:r>
         <w:rPr>
           <w:i/>
@@ -1635,6 +1655,7 @@
         <w:spacing w:line="240" w:lineRule="auto"/>
       </w:pPr>
       <w:r>
+        <w:lastRenderedPageBreak/>
         <w:t>15000 to 19999</w:t>
       </w:r>
     </w:p>
@@ -1687,7 +1708,6 @@
         <w:spacing w:line="240" w:lineRule="auto"/>
       </w:pPr>
       <w:r>
-        <w:lastRenderedPageBreak/>
         <w:t>35000 to 39999</w:t>
       </w:r>
     </w:p>
@@ -1856,8 +1876,6 @@
       <w:pPr>
         <w:spacing w:line="240" w:lineRule="auto"/>
       </w:pPr>
-      <w:bookmarkStart w:id="0" w:name="_GoBack"/>
-      <w:bookmarkEnd w:id="0"/>
       <w:r>
         <w:t>What are some limitations of this dataset?</w:t>
       </w:r>

</xml_diff>

<commit_message>
Minor update to analysis
</commit_message>
<xml_diff>
--- a/Kickstarter-Project-Success-Analysis.docx
+++ b/Kickstarter-Project-Success-Analysis.docx
@@ -24,6 +24,7 @@
           <w:bCs/>
         </w:rPr>
       </w:pPr>
+      <w:bookmarkStart w:id="0" w:name="_Hlk26028090"/>
       <w:r>
         <w:rPr>
           <w:b/>
@@ -39,7 +40,15 @@
     </w:p>
     <w:p>
       <w:r>
-        <w:t>Getting funded on Kickstarter requires meeting or exceeding the project's initial goal, so many organizations spend months looking through past projects in an attempt to discover some trick for finding success. For this week's homework, you will organize and analyze a database of 4,000 past projects in order to uncover any hidden trends.</w:t>
+        <w:t xml:space="preserve">Getting funded on Kickstarter requires meeting or exceeding the project's initial goal, so many organizations spend months looking through past projects </w:t>
+      </w:r>
+      <w:proofErr w:type="gramStart"/>
+      <w:r>
+        <w:t>in an attempt to</w:t>
+      </w:r>
+      <w:proofErr w:type="gramEnd"/>
+      <w:r>
+        <w:t xml:space="preserve"> discover some trick for finding success. For this week's homework, you will organize and analyze a database of 4,000 past projects in order to uncover any hidden trends.</w:t>
       </w:r>
     </w:p>
     <w:p>
@@ -69,6 +78,8 @@
       </w:hyperlink>
     </w:p>
     <w:p>
+      <w:bookmarkStart w:id="1" w:name="_Hlk26028100"/>
+      <w:bookmarkEnd w:id="0"/>
       <w:r>
         <w:t>Every project creator sets their project's funding goal and deadline. If people like the project, they can pledge money to make it happen. If the project succeeds in reaching its funding goal, all backers' credit cards are charged when time expires. Funding on Kickstarter is all-or-nothing. If the project falls short of its funding goal, no one is charged.</w:t>
       </w:r>
@@ -158,6 +169,7 @@
         </w:r>
       </w:hyperlink>
     </w:p>
+    <w:bookmarkEnd w:id="1"/>
     <w:p>
       <w:pPr>
         <w:rPr>
@@ -175,7 +187,15 @@
     </w:p>
     <w:p>
       <w:r>
-        <w:t xml:space="preserve">…so many organizations spend months looking through past projects in an attempt to </w:t>
+        <w:t xml:space="preserve">…so many organizations spend months looking through past projects </w:t>
+      </w:r>
+      <w:proofErr w:type="gramStart"/>
+      <w:r>
+        <w:t>in an attempt to</w:t>
+      </w:r>
+      <w:proofErr w:type="gramEnd"/>
+      <w:r>
+        <w:t xml:space="preserve"> </w:t>
       </w:r>
       <w:r>
         <w:rPr>
@@ -355,8 +375,17 @@
           <w:i/>
           <w:iCs/>
         </w:rPr>
-        <w:t>Organization finding projects that should be successful?</w:t>
-      </w:r>
+        <w:t xml:space="preserve">Organization finding projects that should be </w:t>
+      </w:r>
+      <w:proofErr w:type="gramStart"/>
+      <w:r>
+        <w:rPr>
+          <w:i/>
+          <w:iCs/>
+        </w:rPr>
+        <w:t>successful?</w:t>
+      </w:r>
+      <w:proofErr w:type="gramEnd"/>
       <w:r>
         <w:rPr>
           <w:i/>
@@ -387,8 +416,17 @@
           <w:i/>
           <w:iCs/>
         </w:rPr>
-        <w:t>Projects that are likely to be funded?</w:t>
-      </w:r>
+        <w:t xml:space="preserve">Projects that are likely to be </w:t>
+      </w:r>
+      <w:proofErr w:type="gramStart"/>
+      <w:r>
+        <w:rPr>
+          <w:i/>
+          <w:iCs/>
+        </w:rPr>
+        <w:t>funded?</w:t>
+      </w:r>
+      <w:proofErr w:type="gramEnd"/>
       <w:r>
         <w:rPr>
           <w:i/>
@@ -503,6 +541,7 @@
         </w:rPr>
         <w:t xml:space="preserve">Restatement of the problem:  </w:t>
       </w:r>
+      <w:bookmarkStart w:id="2" w:name="_Hlk26028241"/>
       <w:r>
         <w:rPr>
           <w:i/>
@@ -566,6 +605,7 @@
         </w:rPr>
         <w:t xml:space="preserve"> that are helpful when predicting project success or failure?</w:t>
       </w:r>
+      <w:bookmarkEnd w:id="2"/>
     </w:p>
     <w:p>
       <w:pPr>
@@ -600,10 +640,24 @@
           <w:i/>
           <w:iCs/>
         </w:rPr>
-        <w:t>going ‘live’ is a factor for success definition and to what extent.  That is to say, is it only important to meet the funding goal, or is the possibility of going ‘live’ also important?</w:t>
-      </w:r>
-      <w:bookmarkStart w:id="0" w:name="_GoBack"/>
-      <w:bookmarkEnd w:id="0"/>
+        <w:t xml:space="preserve">going ‘live’ is a factor for success definition and to what extent.  </w:t>
+      </w:r>
+      <w:proofErr w:type="gramStart"/>
+      <w:r>
+        <w:rPr>
+          <w:i/>
+          <w:iCs/>
+        </w:rPr>
+        <w:t>That is to say, is</w:t>
+      </w:r>
+      <w:proofErr w:type="gramEnd"/>
+      <w:r>
+        <w:rPr>
+          <w:i/>
+          <w:iCs/>
+        </w:rPr>
+        <w:t xml:space="preserve"> it only important to meet the funding goal, or is the possibility of going ‘live’ also important?</w:t>
+      </w:r>
     </w:p>
     <w:p>
       <w:pPr>
@@ -1257,6 +1311,7 @@
       <w:r>
         <w:t xml:space="preserve"> that will use this formula to convert the data contained within </w:t>
       </w:r>
+      <w:proofErr w:type="spellStart"/>
       <w:r>
         <w:rPr>
           <w:b/>
@@ -1278,6 +1333,7 @@
         </w:rPr>
         <w:t>at</w:t>
       </w:r>
+      <w:proofErr w:type="spellEnd"/>
       <w:r>
         <w:t xml:space="preserve"> into Excel's date format.</w:t>
       </w:r>
@@ -1365,6 +1421,7 @@
         </w:rPr>
         <w:t xml:space="preserve"> and </w:t>
       </w:r>
+      <w:proofErr w:type="spellStart"/>
       <w:r>
         <w:rPr>
           <w:rStyle w:val="HTMLCode"/>
@@ -1374,6 +1431,7 @@
         </w:rPr>
         <w:t>launched_at</w:t>
       </w:r>
+      <w:proofErr w:type="spellEnd"/>
       <w:r>
         <w:rPr>
           <w:i/>
@@ -1459,6 +1517,15 @@
         <w:spacing w:line="240" w:lineRule="auto"/>
         <w:ind w:left="360"/>
       </w:pPr>
+      <w:r>
+        <w:rPr>
+          <w:highlight w:val="green"/>
+        </w:rPr>
+        <w:t>[done]</w:t>
+      </w:r>
+      <w:r>
+        <w:t xml:space="preserve"> </w:t>
+      </w:r>
       <w:r>
         <w:t>Bonus</w:t>
       </w:r>
@@ -1882,6 +1949,62 @@
     </w:p>
     <w:p>
       <w:pPr>
+        <w:spacing w:line="240" w:lineRule="auto"/>
+        <w:ind w:left="720"/>
+        <w:rPr>
+          <w:b/>
+          <w:bCs/>
+        </w:rPr>
+      </w:pPr>
+      <w:bookmarkStart w:id="3" w:name="_Hlk26028351"/>
+      <w:r>
+        <w:rPr>
+          <w:b/>
+          <w:bCs/>
+        </w:rPr>
+        <w:t>Determining a trend may be challenging</w:t>
+      </w:r>
+      <w:r>
+        <w:rPr>
+          <w:b/>
+          <w:bCs/>
+        </w:rPr>
+        <w:t xml:space="preserve"> given the sample size</w:t>
+      </w:r>
+    </w:p>
+    <w:p>
+      <w:pPr>
+        <w:spacing w:line="240" w:lineRule="auto"/>
+        <w:ind w:left="720"/>
+      </w:pPr>
+      <w:r>
+        <w:t>The 4,114 dataset is a 1.37% sample of the more than 300,000 projects.  R Squared calculations were never larger than .0206 when comparing; state to date-created, state to category, and state to sub-category.  Significance F and P-values for the same are all 0 or lower.</w:t>
+      </w:r>
+    </w:p>
+    <w:p>
+      <w:pPr>
+        <w:spacing w:line="240" w:lineRule="auto"/>
+        <w:ind w:left="720"/>
+      </w:pPr>
+      <w:r>
+        <w:t>So with low R Squared numbers, and with low Significance F and P-values, this dataset is not likely to prove useful when trying to explain variation between a project’s state relative to other independent variables, but th</w:t>
+      </w:r>
+      <w:r>
+        <w:t>is</w:t>
+      </w:r>
+      <w:r>
+        <w:t xml:space="preserve"> data</w:t>
+      </w:r>
+      <w:r>
+        <w:t>set</w:t>
+      </w:r>
+      <w:r>
+        <w:t xml:space="preserve"> is significant and can lead to insights that will drive decision on how to invest in Kickstarter projects.</w:t>
+      </w:r>
+    </w:p>
+    <w:bookmarkEnd w:id="3"/>
+    <w:p>
+      <w:pPr>
         <w:rPr>
           <w:b/>
           <w:bCs/>
@@ -1914,6 +2037,146 @@
       </w:pPr>
       <w:r>
         <w:t>Given the provided data, what are three conclusions we can draw about Kickstarter campaigns?</w:t>
+      </w:r>
+      <w:r>
+        <w:br/>
+      </w:r>
+    </w:p>
+    <w:p>
+      <w:pPr>
+        <w:pStyle w:val="ListParagraph"/>
+        <w:numPr>
+          <w:ilvl w:val="1"/>
+          <w:numId w:val="4"/>
+        </w:numPr>
+        <w:spacing w:line="240" w:lineRule="auto"/>
+      </w:pPr>
+      <w:bookmarkStart w:id="4" w:name="_Hlk26028804"/>
+      <w:bookmarkStart w:id="5" w:name="_GoBack"/>
+      <w:r>
+        <w:t>Theater projects, Music projects</w:t>
+      </w:r>
+      <w:r>
+        <w:t>, and Fil</w:t>
+      </w:r>
+      <w:r>
+        <w:t>m</w:t>
+      </w:r>
+      <w:r>
+        <w:t xml:space="preserve"> &amp; Video projects are the most likely to achieve their funding goal, with 3% of Music projects and 2% of Theater projects going live.</w:t>
+      </w:r>
+      <w:r>
+        <w:br/>
+      </w:r>
+    </w:p>
+    <w:p>
+      <w:pPr>
+        <w:pStyle w:val="ListParagraph"/>
+        <w:numPr>
+          <w:ilvl w:val="1"/>
+          <w:numId w:val="4"/>
+        </w:numPr>
+        <w:spacing w:line="240" w:lineRule="auto"/>
+      </w:pPr>
+      <w:r>
+        <w:t>Play</w:t>
+      </w:r>
+      <w:r>
+        <w:t>s</w:t>
+      </w:r>
+      <w:r>
+        <w:t xml:space="preserve"> overwhelmingly receive the largest amount of pledges with close to 67% meeting their target.</w:t>
+      </w:r>
+      <w:r>
+        <w:t xml:space="preserve">  Honorable mention:  All projects in the </w:t>
+      </w:r>
+      <w:r>
+        <w:rPr>
+          <w:i/>
+          <w:iCs/>
+        </w:rPr>
+        <w:t>small batch</w:t>
+      </w:r>
+      <w:r>
+        <w:rPr>
+          <w:i/>
+          <w:iCs/>
+        </w:rPr>
+        <w:t>(food)</w:t>
+      </w:r>
+      <w:r>
+        <w:t xml:space="preserve"> sub-category met their pledge goal with </w:t>
+      </w:r>
+      <w:r>
+        <w:t xml:space="preserve">15% of them going live.  The </w:t>
+      </w:r>
+      <w:r>
+        <w:rPr>
+          <w:i/>
+          <w:iCs/>
+        </w:rPr>
+        <w:t>Faith(music)</w:t>
+      </w:r>
+      <w:r>
+        <w:t xml:space="preserve"> sub-category is the only other group with a high go live rate at 33%</w:t>
+      </w:r>
+      <w:r>
+        <w:br/>
+      </w:r>
+      <w:r>
+        <w:br/>
+        <w:t>If the goal is to meet your pledge target, then choose a play.  Consider choosing a faith</w:t>
+      </w:r>
+      <w:r>
+        <w:t xml:space="preserve"> </w:t>
+      </w:r>
+      <w:r>
+        <w:lastRenderedPageBreak/>
+        <w:t>music or small batch food if you are interested in achieving success in a more niche area.</w:t>
+      </w:r>
+      <w:r>
+        <w:br/>
+      </w:r>
+    </w:p>
+    <w:p>
+      <w:pPr>
+        <w:pStyle w:val="ListParagraph"/>
+        <w:numPr>
+          <w:ilvl w:val="1"/>
+          <w:numId w:val="4"/>
+        </w:numPr>
+        <w:spacing w:line="240" w:lineRule="auto"/>
+      </w:pPr>
+      <w:r>
+        <w:t xml:space="preserve">Project funding achievement across all years is highest in the spring, </w:t>
+      </w:r>
+      <w:r>
+        <w:t>starting in March and</w:t>
+      </w:r>
+      <w:r>
+        <w:t xml:space="preserve"> peaking in May before taking a sharp decline until September. </w:t>
+      </w:r>
+      <w:r>
+        <w:br/>
+      </w:r>
+      <w:r>
+        <w:br/>
+      </w:r>
+      <w:proofErr w:type="gramStart"/>
+      <w:r>
+        <w:t>So</w:t>
+      </w:r>
+      <w:proofErr w:type="gramEnd"/>
+      <w:r>
+        <w:t xml:space="preserve"> an April project launch is ideal as trends show Kickstarter funding is at a sharp increase.</w:t>
+      </w:r>
+      <w:r>
+        <w:t xml:space="preserve"> </w:t>
+      </w:r>
+      <w:bookmarkEnd w:id="4"/>
+      <w:bookmarkEnd w:id="5"/>
+      <w:r>
+        <w:br/>
       </w:r>
     </w:p>
     <w:p>
@@ -2269,7 +2532,7 @@
         <w:rFonts w:ascii="Symbol" w:hAnsi="Symbol" w:hint="default"/>
       </w:rPr>
     </w:lvl>
-    <w:lvl w:ilvl="1" w:tplc="04090003" w:tentative="1">
+    <w:lvl w:ilvl="1" w:tplc="04090003">
       <w:start w:val="1"/>
       <w:numFmt w:val="bullet"/>
       <w:lvlText w:val="o"/>

</xml_diff>